<commit_message>
Various references used throughout project
</commit_message>
<xml_diff>
--- a/References/References - Amy Potter.docx
+++ b/References/References - Amy Potter.docx
@@ -8,37 +8,27 @@
         <w:outlineLvl w:val="1"/>
         <w:rPr>
           <w:rFonts w:eastAsia="Times New Roman" w:cstheme="minorHAnsi"/>
+          <w:b/>
           <w:color w:val="000000"/>
           <w:sz w:val="32"/>
-          <w:szCs w:val="36"/>
-          <w:lang w:eastAsia="en-GB"/>
-        </w:rPr>
-      </w:pPr>
-      <w:r>
-        <w:rPr>
-          <w:rFonts w:eastAsia="Times New Roman" w:cstheme="minorHAnsi"/>
+          <w:lang w:eastAsia="en-GB"/>
+        </w:rPr>
+      </w:pPr>
+      <w:r>
+        <w:rPr>
+          <w:rFonts w:eastAsia="Times New Roman" w:cstheme="minorHAnsi"/>
+          <w:b/>
           <w:color w:val="000000"/>
           <w:sz w:val="32"/>
-          <w:szCs w:val="36"/>
           <w:lang w:eastAsia="en-GB"/>
         </w:rPr>
         <w:t>References</w:t>
       </w:r>
-      <w:r>
-        <w:rPr>
-          <w:rFonts w:eastAsia="Times New Roman" w:cstheme="minorHAnsi"/>
-          <w:color w:val="000000"/>
-          <w:sz w:val="32"/>
-          <w:szCs w:val="36"/>
-          <w:lang w:eastAsia="en-GB"/>
-        </w:rPr>
-        <w:t xml:space="preserve"> – Amy Potter</w:t>
-      </w:r>
-    </w:p>
-    <w:p>
-      <w:pPr>
-        <w:spacing w:after="105" w:line="240" w:lineRule="auto"/>
-        <w:ind w:left="262" w:hanging="262"/>
+    </w:p>
+    <w:p>
+      <w:pPr>
+        <w:spacing w:after="180" w:line="240" w:lineRule="auto"/>
+        <w:ind w:left="450" w:hanging="450"/>
         <w:rPr>
           <w:rFonts w:eastAsia="Times New Roman" w:cstheme="minorHAnsi"/>
           <w:color w:val="000000"/>
@@ -74,8 +64,8 @@
     </w:p>
     <w:p>
       <w:pPr>
-        <w:spacing w:after="105" w:line="240" w:lineRule="auto"/>
-        <w:ind w:left="262" w:hanging="262"/>
+        <w:spacing w:after="180" w:line="240" w:lineRule="auto"/>
+        <w:ind w:left="450" w:hanging="450"/>
         <w:rPr>
           <w:rFonts w:eastAsia="Times New Roman" w:cstheme="minorHAnsi"/>
           <w:color w:val="000000"/>
@@ -111,21 +101,21 @@
     </w:p>
     <w:p>
       <w:pPr>
-        <w:spacing w:after="105" w:line="240" w:lineRule="auto"/>
-        <w:ind w:left="262" w:hanging="262"/>
-        <w:rPr>
-          <w:rFonts w:eastAsia="Times New Roman" w:cstheme="minorHAnsi"/>
-          <w:color w:val="000000"/>
-          <w:lang w:eastAsia="en-GB"/>
-        </w:rPr>
-      </w:pPr>
-      <w:r>
-        <w:rPr>
-          <w:rFonts w:eastAsia="Times New Roman" w:cstheme="minorHAnsi"/>
-          <w:color w:val="000000"/>
-          <w:lang w:eastAsia="en-GB"/>
-        </w:rPr>
-        <w:t>freeiconspng.com. (2017). </w:t>
+        <w:spacing w:after="180" w:line="240" w:lineRule="auto"/>
+        <w:ind w:left="450" w:hanging="450"/>
+        <w:rPr>
+          <w:rFonts w:eastAsia="Times New Roman" w:cstheme="minorHAnsi"/>
+          <w:color w:val="000000"/>
+          <w:lang w:eastAsia="en-GB"/>
+        </w:rPr>
+      </w:pPr>
+      <w:r>
+        <w:rPr>
+          <w:rFonts w:eastAsia="Times New Roman" w:cstheme="minorHAnsi"/>
+          <w:color w:val="000000"/>
+          <w:lang w:eastAsia="en-GB"/>
+        </w:rPr>
+        <w:t>Esrb.org. (2017). </w:t>
       </w:r>
       <w:r>
         <w:rPr>
@@ -135,21 +125,59 @@
           <w:color w:val="000000"/>
           <w:lang w:eastAsia="en-GB"/>
         </w:rPr>
-        <w:t>Exit Icon #4600 - Free Icons and PNG Backgrounds</w:t>
-      </w:r>
-      <w:r>
-        <w:rPr>
-          <w:rFonts w:eastAsia="Times New Roman" w:cstheme="minorHAnsi"/>
-          <w:color w:val="000000"/>
-          <w:lang w:eastAsia="en-GB"/>
-        </w:rPr>
-        <w:t>. [online] Available at: http://www.freeiconspng.com/free-images/exit-icon-4600 [Accessed 2 May 2017].</w:t>
-      </w:r>
-    </w:p>
-    <w:p>
-      <w:pPr>
-        <w:spacing w:after="105" w:line="240" w:lineRule="auto"/>
-        <w:ind w:left="262" w:hanging="262"/>
+        <w:t>Rating categories, content descriptors, and interactive elements from ESRB</w:t>
+      </w:r>
+      <w:r>
+        <w:rPr>
+          <w:rFonts w:eastAsia="Times New Roman" w:cstheme="minorHAnsi"/>
+          <w:color w:val="000000"/>
+          <w:lang w:eastAsia="en-GB"/>
+        </w:rPr>
+        <w:t>. [online] Available at: https://www.esrb.org/ratings/ratings_guide.aspx [Accessed 2 May 2017].</w:t>
+      </w:r>
+    </w:p>
+    <w:p>
+      <w:pPr>
+        <w:spacing w:after="180" w:line="240" w:lineRule="auto"/>
+        <w:ind w:left="450" w:hanging="450"/>
+        <w:rPr>
+          <w:rFonts w:eastAsia="Times New Roman" w:cstheme="minorHAnsi"/>
+          <w:color w:val="000000"/>
+          <w:lang w:eastAsia="en-GB"/>
+        </w:rPr>
+      </w:pPr>
+      <w:r>
+        <w:rPr>
+          <w:rFonts w:eastAsia="Times New Roman" w:cstheme="minorHAnsi"/>
+          <w:color w:val="000000"/>
+          <w:lang w:eastAsia="en-GB"/>
+        </w:rPr>
+        <w:t>Essential Facts About the Computer and Video Game Industry. (2016). 1st ed. [ebook] Entertainment Software Association. Available at: http://essentialfacts.theesa.com/Essential-Facts-2016.pdf [Accessed 2 May 2017].</w:t>
+      </w:r>
+    </w:p>
+    <w:p>
+      <w:pPr>
+        <w:spacing w:after="180" w:line="240" w:lineRule="auto"/>
+        <w:ind w:left="450" w:hanging="450"/>
+        <w:rPr>
+          <w:rFonts w:eastAsia="Times New Roman" w:cstheme="minorHAnsi"/>
+          <w:color w:val="000000"/>
+          <w:lang w:eastAsia="en-GB"/>
+        </w:rPr>
+      </w:pPr>
+      <w:r>
+        <w:rPr>
+          <w:rFonts w:eastAsia="Times New Roman" w:cstheme="minorHAnsi"/>
+          <w:color w:val="000000"/>
+          <w:lang w:eastAsia="en-GB"/>
+        </w:rPr>
+        <w:t>Essential Facts About The Computer and Video Game Industry. (2015). 1st ed. [ebook] Entertainment Software Association. Available at: http://www.theesa.com/wp-content/uploads/2015/04/ESA-Essential-Facts-2015.pdf [Accessed 2 May 2017].</w:t>
+      </w:r>
+    </w:p>
+    <w:p>
+      <w:pPr>
+        <w:spacing w:after="180" w:line="240" w:lineRule="auto"/>
+        <w:ind w:left="450" w:hanging="450"/>
         <w:rPr>
           <w:rFonts w:eastAsia="Times New Roman" w:cstheme="minorHAnsi"/>
           <w:color w:val="000000"/>
@@ -172,21 +200,21 @@
           <w:color w:val="000000"/>
           <w:lang w:eastAsia="en-GB"/>
         </w:rPr>
-        <w:t>Play button icon png #18910 - Free Icons and PNG Backgrounds</w:t>
-      </w:r>
-      <w:r>
-        <w:rPr>
-          <w:rFonts w:eastAsia="Times New Roman" w:cstheme="minorHAnsi"/>
-          <w:color w:val="000000"/>
-          <w:lang w:eastAsia="en-GB"/>
-        </w:rPr>
-        <w:t>. [online] Available at: http://www.freeiconspng.com/free-images/play-button-icon-png-18910 [Accessed 2 May 2017].</w:t>
-      </w:r>
-    </w:p>
-    <w:p>
-      <w:pPr>
-        <w:spacing w:after="105" w:line="240" w:lineRule="auto"/>
-        <w:ind w:left="262" w:hanging="262"/>
+        <w:t>Exit Icon #4600 - Free Icons and PNG Backgrounds</w:t>
+      </w:r>
+      <w:r>
+        <w:rPr>
+          <w:rFonts w:eastAsia="Times New Roman" w:cstheme="minorHAnsi"/>
+          <w:color w:val="000000"/>
+          <w:lang w:eastAsia="en-GB"/>
+        </w:rPr>
+        <w:t>. [online] Available at: http://www.freeiconspng.com/free-images/exit-icon-4600 [Accessed 2 May 2017].</w:t>
+      </w:r>
+    </w:p>
+    <w:p>
+      <w:pPr>
+        <w:spacing w:after="180" w:line="240" w:lineRule="auto"/>
+        <w:ind w:left="450" w:hanging="450"/>
         <w:rPr>
           <w:rFonts w:eastAsia="Times New Roman" w:cstheme="minorHAnsi"/>
           <w:color w:val="000000"/>
@@ -209,34 +237,34 @@
           <w:color w:val="000000"/>
           <w:lang w:eastAsia="en-GB"/>
         </w:rPr>
-        <w:t>Restart icon #32282 - Free Icons and PNG Backgrounds</w:t>
-      </w:r>
-      <w:r>
-        <w:rPr>
-          <w:rFonts w:eastAsia="Times New Roman" w:cstheme="minorHAnsi"/>
-          <w:color w:val="000000"/>
-          <w:lang w:eastAsia="en-GB"/>
-        </w:rPr>
-        <w:t>. [online] Available at: http://www.freeiconspng.com/free-images/restart-icon-32282 [Accessed 2 May 2017].</w:t>
-      </w:r>
-    </w:p>
-    <w:p>
-      <w:pPr>
-        <w:spacing w:after="105" w:line="240" w:lineRule="auto"/>
-        <w:ind w:left="262" w:hanging="262"/>
-        <w:rPr>
-          <w:rFonts w:eastAsia="Times New Roman" w:cstheme="minorHAnsi"/>
-          <w:color w:val="000000"/>
-          <w:lang w:eastAsia="en-GB"/>
-        </w:rPr>
-      </w:pPr>
-      <w:r>
-        <w:rPr>
-          <w:rFonts w:eastAsia="Times New Roman" w:cstheme="minorHAnsi"/>
-          <w:color w:val="000000"/>
-          <w:lang w:eastAsia="en-GB"/>
-        </w:rPr>
-        <w:t>YouTube. (2017). </w:t>
+        <w:t>Play button icon png #18910 - Free Icons and PNG Backgrounds</w:t>
+      </w:r>
+      <w:r>
+        <w:rPr>
+          <w:rFonts w:eastAsia="Times New Roman" w:cstheme="minorHAnsi"/>
+          <w:color w:val="000000"/>
+          <w:lang w:eastAsia="en-GB"/>
+        </w:rPr>
+        <w:t>. [online] Available at: http://www.freeiconspng.com/free-images/play-button-icon-png-18910 [Accessed 2 May 2017].</w:t>
+      </w:r>
+    </w:p>
+    <w:p>
+      <w:pPr>
+        <w:spacing w:after="180" w:line="240" w:lineRule="auto"/>
+        <w:ind w:left="450" w:hanging="450"/>
+        <w:rPr>
+          <w:rFonts w:eastAsia="Times New Roman" w:cstheme="minorHAnsi"/>
+          <w:color w:val="000000"/>
+          <w:lang w:eastAsia="en-GB"/>
+        </w:rPr>
+      </w:pPr>
+      <w:r>
+        <w:rPr>
+          <w:rFonts w:eastAsia="Times New Roman" w:cstheme="minorHAnsi"/>
+          <w:color w:val="000000"/>
+          <w:lang w:eastAsia="en-GB"/>
+        </w:rPr>
+        <w:t>freeiconspng.com. (2017). </w:t>
       </w:r>
       <w:r>
         <w:rPr>
@@ -246,34 +274,72 @@
           <w:color w:val="000000"/>
           <w:lang w:eastAsia="en-GB"/>
         </w:rPr>
-        <w:t>Fire Explosion 2D Game Special Effects Animation tutorial in Photoshop</w:t>
-      </w:r>
-      <w:r>
-        <w:rPr>
-          <w:rFonts w:eastAsia="Times New Roman" w:cstheme="minorHAnsi"/>
-          <w:color w:val="000000"/>
-          <w:lang w:eastAsia="en-GB"/>
-        </w:rPr>
-        <w:t>. [online] Available at: https://www.youtube.com/watch?v=VMXEXVrX2tw&amp;t=4s&amp;index=6&amp;list=PLUaU43Wb5P1rO1TXynDEeM637CzOtrwyp [Accessed 2 May 2017].</w:t>
-      </w:r>
-    </w:p>
-    <w:p>
-      <w:pPr>
-        <w:spacing w:after="105" w:line="240" w:lineRule="auto"/>
-        <w:ind w:left="262" w:hanging="262"/>
-        <w:rPr>
-          <w:rFonts w:eastAsia="Times New Roman" w:cstheme="minorHAnsi"/>
-          <w:color w:val="000000"/>
-          <w:lang w:eastAsia="en-GB"/>
-        </w:rPr>
-      </w:pPr>
-      <w:r>
-        <w:rPr>
-          <w:rFonts w:eastAsia="Times New Roman" w:cstheme="minorHAnsi"/>
-          <w:color w:val="000000"/>
-          <w:lang w:eastAsia="en-GB"/>
-        </w:rPr>
-        <w:t>YouTube. (2017). </w:t>
+        <w:t>Restart icon #32282 - Free Icons and PNG Backgrounds</w:t>
+      </w:r>
+      <w:r>
+        <w:rPr>
+          <w:rFonts w:eastAsia="Times New Roman" w:cstheme="minorHAnsi"/>
+          <w:color w:val="000000"/>
+          <w:lang w:eastAsia="en-GB"/>
+        </w:rPr>
+        <w:t>. [online] Available at: http://www.freeiconspng.com/free-images/restart-icon-32282 [Accessed 2 May 2017].</w:t>
+      </w:r>
+    </w:p>
+    <w:p>
+      <w:pPr>
+        <w:spacing w:after="180" w:line="240" w:lineRule="auto"/>
+        <w:ind w:left="450" w:hanging="450"/>
+        <w:rPr>
+          <w:rFonts w:eastAsia="Times New Roman" w:cstheme="minorHAnsi"/>
+          <w:color w:val="000000"/>
+          <w:lang w:eastAsia="en-GB"/>
+        </w:rPr>
+      </w:pPr>
+      <w:r>
+        <w:rPr>
+          <w:rFonts w:eastAsia="Times New Roman" w:cstheme="minorHAnsi"/>
+          <w:color w:val="000000"/>
+          <w:lang w:eastAsia="en-GB"/>
+        </w:rPr>
+        <w:t>Images-na.ssl-images-amazon.com. (2017). [online] Available at: https://images-na.ssl-images-amazon.com/images/I/B1SPefxRruS.png [Accessed 2 May 2017].</w:t>
+      </w:r>
+    </w:p>
+    <w:p>
+      <w:pPr>
+        <w:spacing w:after="180" w:line="240" w:lineRule="auto"/>
+        <w:ind w:left="450" w:hanging="450"/>
+        <w:rPr>
+          <w:rFonts w:eastAsia="Times New Roman" w:cstheme="minorHAnsi"/>
+          <w:color w:val="000000"/>
+          <w:lang w:eastAsia="en-GB"/>
+        </w:rPr>
+      </w:pPr>
+      <w:r>
+        <w:rPr>
+          <w:rFonts w:eastAsia="Times New Roman" w:cstheme="minorHAnsi"/>
+          <w:color w:val="000000"/>
+          <w:lang w:eastAsia="en-GB"/>
+        </w:rPr>
+        <w:t>I.ytimg.com. (2017). [online] Available at: https://i.ytimg.com/vi/DKjKNL-ZXlk/maxresdefault.jpg [Accessed 2 May 2017].</w:t>
+      </w:r>
+    </w:p>
+    <w:p>
+      <w:pPr>
+        <w:spacing w:after="180" w:line="240" w:lineRule="auto"/>
+        <w:ind w:left="450" w:hanging="450"/>
+        <w:rPr>
+          <w:rFonts w:eastAsia="Times New Roman" w:cstheme="minorHAnsi"/>
+          <w:color w:val="000000"/>
+          <w:lang w:eastAsia="en-GB"/>
+        </w:rPr>
+      </w:pPr>
+      <w:r>
+        <w:rPr>
+          <w:rFonts w:eastAsia="Times New Roman" w:cstheme="minorHAnsi"/>
+          <w:color w:val="000000"/>
+          <w:lang w:eastAsia="en-GB"/>
+        </w:rPr>
+        <w:t>Lenhart, A. (2017). </w:t>
       </w:r>
       <w:r>
         <w:rPr>
@@ -283,6 +349,325 @@
           <w:color w:val="000000"/>
           <w:lang w:eastAsia="en-GB"/>
         </w:rPr>
+        <w:t>Chapter 3: Video Games Are Key Elements in Friendships for Many Boys</w:t>
+      </w:r>
+      <w:r>
+        <w:rPr>
+          <w:rFonts w:eastAsia="Times New Roman" w:cstheme="minorHAnsi"/>
+          <w:color w:val="000000"/>
+          <w:lang w:eastAsia="en-GB"/>
+        </w:rPr>
+        <w:t>. [online] Pew Research Center: Internet, Science &amp; Tech. Available at: http://www.pewinternet.org/2015/08/06/chapter-3-video-games-are-key-elements-in-friendships-for-many-boys/ [Accessed 2 May 2017].</w:t>
+      </w:r>
+    </w:p>
+    <w:p>
+      <w:pPr>
+        <w:spacing w:after="180" w:line="240" w:lineRule="auto"/>
+        <w:ind w:left="450" w:hanging="450"/>
+        <w:rPr>
+          <w:rFonts w:eastAsia="Times New Roman" w:cstheme="minorHAnsi"/>
+          <w:color w:val="000000"/>
+          <w:lang w:eastAsia="en-GB"/>
+        </w:rPr>
+      </w:pPr>
+      <w:r>
+        <w:rPr>
+          <w:rFonts w:eastAsia="Times New Roman" w:cstheme="minorHAnsi"/>
+          <w:color w:val="000000"/>
+          <w:lang w:eastAsia="en-GB"/>
+        </w:rPr>
+        <w:t>Lh3.ggpht.com. (2017). [online] Available at: https://lh3.ggpht.com/KHesJQ7KbKBN12F6EeYMeErrL-Ob9phQGfrLuxQBtxC5qJ1Di-N-hGOPLpsLYXpPhJw=h900 [Accessed 2 May 2017].</w:t>
+      </w:r>
+    </w:p>
+    <w:p>
+      <w:pPr>
+        <w:spacing w:after="180" w:line="240" w:lineRule="auto"/>
+        <w:ind w:left="450" w:hanging="450"/>
+        <w:rPr>
+          <w:rFonts w:eastAsia="Times New Roman" w:cstheme="minorHAnsi"/>
+          <w:color w:val="000000"/>
+          <w:lang w:eastAsia="en-GB"/>
+        </w:rPr>
+      </w:pPr>
+      <w:r>
+        <w:rPr>
+          <w:rFonts w:eastAsia="Times New Roman" w:cstheme="minorHAnsi"/>
+          <w:color w:val="000000"/>
+          <w:lang w:eastAsia="en-GB"/>
+        </w:rPr>
+        <w:t>Lh3.googleusercontent.com. (2017). [online] Available at: https://lh3.googleusercontent.com/AEQfoemJLhTFFUVAr0Sy-wA73az-VwkBPtEk9QzPo6fdMfrhFZk8uyj538GeEY8jfvU=h900 [Accessed 2 May 2017].</w:t>
+      </w:r>
+    </w:p>
+    <w:p>
+      <w:pPr>
+        <w:spacing w:after="180" w:line="240" w:lineRule="auto"/>
+        <w:ind w:left="450" w:hanging="450"/>
+        <w:rPr>
+          <w:rFonts w:eastAsia="Times New Roman" w:cstheme="minorHAnsi"/>
+          <w:color w:val="000000"/>
+          <w:lang w:eastAsia="en-GB"/>
+        </w:rPr>
+      </w:pPr>
+      <w:r>
+        <w:rPr>
+          <w:rFonts w:eastAsia="Times New Roman" w:cstheme="minorHAnsi"/>
+          <w:color w:val="000000"/>
+          <w:lang w:eastAsia="en-GB"/>
+        </w:rPr>
+        <w:t>Lh5.googleusercontent.com. (2017). [online] Available at: https://lh5.googleusercontent.com/IFB_KaDWAkmDX9HNB-nxrLFw89Nd5OVNEW3RZCzUoj23cSRMqVLkJ5Lkck2XfOwUuiDc1rlQ=s640-h400-e365 [Accessed 2 May 2017].</w:t>
+      </w:r>
+    </w:p>
+    <w:p>
+      <w:pPr>
+        <w:spacing w:after="180" w:line="240" w:lineRule="auto"/>
+        <w:ind w:left="450" w:hanging="450"/>
+        <w:rPr>
+          <w:rFonts w:eastAsia="Times New Roman" w:cstheme="minorHAnsi"/>
+          <w:color w:val="000000"/>
+          <w:lang w:eastAsia="en-GB"/>
+        </w:rPr>
+      </w:pPr>
+      <w:r>
+        <w:rPr>
+          <w:rFonts w:eastAsia="Times New Roman" w:cstheme="minorHAnsi"/>
+          <w:color w:val="000000"/>
+          <w:lang w:eastAsia="en-GB"/>
+        </w:rPr>
+        <w:t>Lh5.googleusercontent.com. (2017). [online] Available at: https://lh5.googleusercontent.com/IFB_KaDWAkmDX9HNB-nxrLFw89Nd5OVNEW3RZCzUoj23cSRMqVLkJ5Lkck2XfOwUuiDc1rlQ=s640-h400-e365 [Accessed 2 May 2017].</w:t>
+      </w:r>
+    </w:p>
+    <w:p>
+      <w:pPr>
+        <w:spacing w:after="180" w:line="240" w:lineRule="auto"/>
+        <w:ind w:left="450" w:hanging="450"/>
+        <w:rPr>
+          <w:rFonts w:eastAsia="Times New Roman" w:cstheme="minorHAnsi"/>
+          <w:color w:val="000000"/>
+          <w:lang w:eastAsia="en-GB"/>
+        </w:rPr>
+      </w:pPr>
+      <w:r>
+        <w:rPr>
+          <w:rFonts w:eastAsia="Times New Roman" w:cstheme="minorHAnsi"/>
+          <w:color w:val="000000"/>
+          <w:lang w:eastAsia="en-GB"/>
+        </w:rPr>
+        <w:lastRenderedPageBreak/>
+        <w:t>Light, I. and Ltd, F. (2017). </w:t>
+      </w:r>
+      <w:r>
+        <w:rPr>
+          <w:rFonts w:eastAsia="Times New Roman" w:cstheme="minorHAnsi"/>
+          <w:i/>
+          <w:iCs/>
+          <w:color w:val="000000"/>
+          <w:lang w:eastAsia="en-GB"/>
+        </w:rPr>
+        <w:t>Into Light on the App Store</w:t>
+      </w:r>
+      <w:r>
+        <w:rPr>
+          <w:rFonts w:eastAsia="Times New Roman" w:cstheme="minorHAnsi"/>
+          <w:color w:val="000000"/>
+          <w:lang w:eastAsia="en-GB"/>
+        </w:rPr>
+        <w:t>. [online] App Store. Available at: https://itunes.apple.com/gb/app/into-light/id971186665?mt=8 [Accessed 2 May 2017].</w:t>
+      </w:r>
+    </w:p>
+    <w:p>
+      <w:pPr>
+        <w:spacing w:after="180" w:line="240" w:lineRule="auto"/>
+        <w:ind w:left="450" w:hanging="450"/>
+        <w:rPr>
+          <w:rFonts w:eastAsia="Times New Roman" w:cstheme="minorHAnsi"/>
+          <w:color w:val="000000"/>
+          <w:lang w:eastAsia="en-GB"/>
+        </w:rPr>
+      </w:pPr>
+      <w:r>
+        <w:rPr>
+          <w:rFonts w:eastAsia="Times New Roman" w:cstheme="minorHAnsi"/>
+          <w:color w:val="000000"/>
+          <w:lang w:eastAsia="en-GB"/>
+        </w:rPr>
+        <w:t>reddit. (2017). </w:t>
+      </w:r>
+      <w:r>
+        <w:rPr>
+          <w:rFonts w:eastAsia="Times New Roman" w:cstheme="minorHAnsi"/>
+          <w:i/>
+          <w:iCs/>
+          <w:color w:val="000000"/>
+          <w:lang w:eastAsia="en-GB"/>
+        </w:rPr>
+        <w:t>Gender and computer game players: who seems to play what? a wall of text linkdump. • r/truegaming</w:t>
+      </w:r>
+      <w:r>
+        <w:rPr>
+          <w:rFonts w:eastAsia="Times New Roman" w:cstheme="minorHAnsi"/>
+          <w:color w:val="000000"/>
+          <w:lang w:eastAsia="en-GB"/>
+        </w:rPr>
+        <w:t>. [online] Available at: https://www.reddit.com/r/truegaming/comments/2xa9a5/gender_and_computer_game_players_who_seems_to/ [Accessed 2 May 2017].</w:t>
+      </w:r>
+    </w:p>
+    <w:p>
+      <w:pPr>
+        <w:spacing w:after="180" w:line="240" w:lineRule="auto"/>
+        <w:ind w:left="450" w:hanging="450"/>
+        <w:rPr>
+          <w:rFonts w:eastAsia="Times New Roman" w:cstheme="minorHAnsi"/>
+          <w:color w:val="000000"/>
+          <w:lang w:eastAsia="en-GB"/>
+        </w:rPr>
+      </w:pPr>
+      <w:r>
+        <w:rPr>
+          <w:rFonts w:eastAsia="Times New Roman" w:cstheme="minorHAnsi"/>
+          <w:color w:val="000000"/>
+          <w:lang w:eastAsia="en-GB"/>
+        </w:rPr>
+        <w:t>Static.vecteezy.com. (2017). [online] Available at: https://static.vecteezy.com/system/resources/previews/000/085/976/non_2x/vector-angry-birds-with-slingshot.jpg [Accessed 2 May 2017].</w:t>
+      </w:r>
+    </w:p>
+    <w:p>
+      <w:pPr>
+        <w:spacing w:after="180" w:line="240" w:lineRule="auto"/>
+        <w:ind w:left="450" w:hanging="450"/>
+        <w:rPr>
+          <w:rFonts w:eastAsia="Times New Roman" w:cstheme="minorHAnsi"/>
+          <w:color w:val="000000"/>
+          <w:lang w:eastAsia="en-GB"/>
+        </w:rPr>
+      </w:pPr>
+      <w:r>
+        <w:rPr>
+          <w:rFonts w:eastAsia="Times New Roman" w:cstheme="minorHAnsi"/>
+          <w:color w:val="000000"/>
+          <w:lang w:eastAsia="en-GB"/>
+        </w:rPr>
+        <w:t>Themade.org. (2017). [online] Available at: https://themade.org/wp-content/uploads/2015/04/Testchmb17.jpg [Accessed 2 May 2017].</w:t>
+      </w:r>
+    </w:p>
+    <w:p>
+      <w:pPr>
+        <w:spacing w:after="180" w:line="240" w:lineRule="auto"/>
+        <w:ind w:left="450" w:hanging="450"/>
+        <w:rPr>
+          <w:rFonts w:eastAsia="Times New Roman" w:cstheme="minorHAnsi"/>
+          <w:color w:val="000000"/>
+          <w:lang w:eastAsia="en-GB"/>
+        </w:rPr>
+      </w:pPr>
+      <w:r>
+        <w:rPr>
+          <w:rFonts w:eastAsia="Times New Roman" w:cstheme="minorHAnsi"/>
+          <w:color w:val="000000"/>
+          <w:lang w:eastAsia="en-GB"/>
+        </w:rPr>
+        <w:t>The Student Room. (2017). </w:t>
+      </w:r>
+      <w:r>
+        <w:rPr>
+          <w:rFonts w:eastAsia="Times New Roman" w:cstheme="minorHAnsi"/>
+          <w:i/>
+          <w:iCs/>
+          <w:color w:val="000000"/>
+          <w:lang w:eastAsia="en-GB"/>
+        </w:rPr>
+        <w:t>What is your favourite Game genre? POLL</w:t>
+      </w:r>
+      <w:r>
+        <w:rPr>
+          <w:rFonts w:eastAsia="Times New Roman" w:cstheme="minorHAnsi"/>
+          <w:color w:val="000000"/>
+          <w:lang w:eastAsia="en-GB"/>
+        </w:rPr>
+        <w:t>. [online] Available at: https://www.thestudentroom.co.uk/showthread.php?t=1507090 [Accessed 2 May 2017].</w:t>
+      </w:r>
+    </w:p>
+    <w:p>
+      <w:pPr>
+        <w:spacing w:after="180" w:line="240" w:lineRule="auto"/>
+        <w:ind w:left="450" w:hanging="450"/>
+        <w:rPr>
+          <w:rFonts w:eastAsia="Times New Roman" w:cstheme="minorHAnsi"/>
+          <w:color w:val="000000"/>
+          <w:lang w:eastAsia="en-GB"/>
+        </w:rPr>
+      </w:pPr>
+      <w:r>
+        <w:rPr>
+          <w:rFonts w:eastAsia="Times New Roman" w:cstheme="minorHAnsi"/>
+          <w:color w:val="000000"/>
+          <w:lang w:eastAsia="en-GB"/>
+        </w:rPr>
+        <w:t>Upload.wikimedia.org. (2017). [online] Available at: https://upload.wikimedia.org/wikipedia/commons/thumb/9/93/Half_Life_2_logo.svg/2000px-Half_Life_2_logo.svg.png [Accessed 2 May 2017].</w:t>
+      </w:r>
+    </w:p>
+    <w:p>
+      <w:pPr>
+        <w:spacing w:after="180" w:line="240" w:lineRule="auto"/>
+        <w:ind w:left="450" w:hanging="450"/>
+        <w:rPr>
+          <w:rFonts w:eastAsia="Times New Roman" w:cstheme="minorHAnsi"/>
+          <w:color w:val="000000"/>
+          <w:lang w:eastAsia="en-GB"/>
+        </w:rPr>
+      </w:pPr>
+      <w:r>
+        <w:rPr>
+          <w:rFonts w:eastAsia="Times New Roman" w:cstheme="minorHAnsi"/>
+          <w:color w:val="000000"/>
+          <w:lang w:eastAsia="en-GB"/>
+        </w:rPr>
+        <w:t>YouTube. (2017). </w:t>
+      </w:r>
+      <w:r>
+        <w:rPr>
+          <w:rFonts w:eastAsia="Times New Roman" w:cstheme="minorHAnsi"/>
+          <w:i/>
+          <w:iCs/>
+          <w:color w:val="000000"/>
+          <w:lang w:eastAsia="en-GB"/>
+        </w:rPr>
+        <w:t>Fire Explosion 2D Game Special Effects Animation tutorial in Photoshop</w:t>
+      </w:r>
+      <w:r>
+        <w:rPr>
+          <w:rFonts w:eastAsia="Times New Roman" w:cstheme="minorHAnsi"/>
+          <w:color w:val="000000"/>
+          <w:lang w:eastAsia="en-GB"/>
+        </w:rPr>
+        <w:t>. [online] Available at: https://www.youtube.com/watch?v=VMXEXVrX2tw&amp;t=4s&amp;index=6&amp;list=PLUaU43Wb5P1rO1TXynDEeM637CzOtrwyp [Accessed 2 May 2017].</w:t>
+      </w:r>
+    </w:p>
+    <w:p>
+      <w:pPr>
+        <w:spacing w:after="180" w:line="240" w:lineRule="auto"/>
+        <w:ind w:left="450" w:hanging="450"/>
+        <w:rPr>
+          <w:rFonts w:eastAsia="Times New Roman" w:cstheme="minorHAnsi"/>
+          <w:color w:val="000000"/>
+          <w:lang w:eastAsia="en-GB"/>
+        </w:rPr>
+      </w:pPr>
+      <w:r>
+        <w:rPr>
+          <w:rFonts w:eastAsia="Times New Roman" w:cstheme="minorHAnsi"/>
+          <w:color w:val="000000"/>
+          <w:lang w:eastAsia="en-GB"/>
+        </w:rPr>
+        <w:t>YouTube. (2017). </w:t>
+      </w:r>
+      <w:r>
+        <w:rPr>
+          <w:rFonts w:eastAsia="Times New Roman" w:cstheme="minorHAnsi"/>
+          <w:i/>
+          <w:iCs/>
+          <w:color w:val="000000"/>
+          <w:lang w:eastAsia="en-GB"/>
+        </w:rPr>
         <w:t>Photoshop Tutorial - How to draw FLAMES in 5-10minutes</w:t>
       </w:r>
       <w:r>
@@ -295,9 +680,11 @@
       </w:r>
     </w:p>
     <w:p>
-      <w:r>
-        <w:softHyphen/>
-      </w:r>
+      <w:pPr>
+        <w:rPr>
+          <w:rFonts w:cstheme="minorHAnsi"/>
+        </w:rPr>
+      </w:pPr>
     </w:p>
     <w:sectPr>
       <w:pgSz w:w="11906" w:h="16838"/>

</xml_diff>